<commit_message>
add userFeedback Dao Part
</commit_message>
<xml_diff>
--- a/后台api文档.docx
+++ b/后台api文档.docx
@@ -1264,6 +1264,172 @@
           </w:p>
         </w:tc>
       </w:tr>
+      <w:tr>
+        <w:trPr>
+          <w:jc w:val="center"/>
+        </w:trPr>
+        <w:tc>
+          <w:tcPr>
+            <w:tcW w:w="1198" w:type="dxa"/>
+          </w:tcPr>
+          <w:p>
+            <w:pPr>
+              <w:jc w:val="center"/>
+              <w:rPr>
+                <w:rFonts w:hint="eastAsia"/>
+                <w:sz w:val="24"/>
+              </w:rPr>
+            </w:pPr>
+            <w:r>
+              <w:rPr>
+                <w:rFonts w:hint="eastAsia"/>
+                <w:sz w:val="24"/>
+              </w:rPr>
+              <w:t>8</w:t>
+            </w:r>
+          </w:p>
+        </w:tc>
+        <w:tc>
+          <w:tcPr>
+            <w:tcW w:w="3101" w:type="dxa"/>
+          </w:tcPr>
+          <w:p>
+            <w:pPr>
+              <w:jc w:val="center"/>
+              <w:rPr>
+                <w:rFonts w:hint="eastAsia"/>
+                <w:sz w:val="24"/>
+              </w:rPr>
+            </w:pPr>
+            <w:proofErr w:type="spellStart"/>
+            <w:r>
+              <w:rPr>
+                <w:sz w:val="24"/>
+              </w:rPr>
+              <w:t>api</w:t>
+            </w:r>
+            <w:proofErr w:type="spellEnd"/>
+            <w:r>
+              <w:rPr>
+                <w:sz w:val="24"/>
+              </w:rPr>
+              <w:t>-user-</w:t>
+            </w:r>
+            <w:proofErr w:type="spellStart"/>
+            <w:r>
+              <w:rPr>
+                <w:sz w:val="24"/>
+              </w:rPr>
+              <w:t>userInfo</w:t>
+            </w:r>
+            <w:proofErr w:type="spellEnd"/>
+            <w:r>
+              <w:rPr>
+                <w:sz w:val="24"/>
+              </w:rPr>
+              <w:t>/{</w:t>
+            </w:r>
+            <w:proofErr w:type="spellStart"/>
+            <w:r>
+              <w:rPr>
+                <w:sz w:val="24"/>
+              </w:rPr>
+              <w:t>userName</w:t>
+            </w:r>
+            <w:proofErr w:type="spellEnd"/>
+            <w:r>
+              <w:rPr>
+                <w:sz w:val="24"/>
+              </w:rPr>
+              <w:t>}</w:t>
+            </w:r>
+          </w:p>
+        </w:tc>
+        <w:tc>
+          <w:tcPr>
+            <w:tcW w:w="1247" w:type="dxa"/>
+          </w:tcPr>
+          <w:p>
+            <w:pPr>
+              <w:jc w:val="center"/>
+              <w:rPr>
+                <w:rFonts w:hint="eastAsia"/>
+                <w:sz w:val="24"/>
+              </w:rPr>
+            </w:pPr>
+            <w:r>
+              <w:rPr>
+                <w:rFonts w:hint="eastAsia"/>
+                <w:sz w:val="24"/>
+              </w:rPr>
+              <w:t>用户信息</w:t>
+            </w:r>
+          </w:p>
+        </w:tc>
+        <w:tc>
+          <w:tcPr>
+            <w:tcW w:w="2248" w:type="dxa"/>
+          </w:tcPr>
+          <w:p>
+            <w:pPr>
+              <w:jc w:val="center"/>
+              <w:rPr>
+                <w:rFonts w:hint="eastAsia"/>
+                <w:sz w:val="24"/>
+              </w:rPr>
+            </w:pPr>
+            <w:proofErr w:type="spellStart"/>
+            <w:r>
+              <w:rPr>
+                <w:sz w:val="24"/>
+              </w:rPr>
+              <w:t>user</w:t>
+            </w:r>
+            <w:r>
+              <w:rPr>
+                <w:rFonts w:hint="eastAsia"/>
+                <w:sz w:val="24"/>
+              </w:rPr>
+              <w:t>N</w:t>
+            </w:r>
+            <w:r>
+              <w:rPr>
+                <w:sz w:val="24"/>
+              </w:rPr>
+              <w:t>ame</w:t>
+            </w:r>
+            <w:proofErr w:type="spellEnd"/>
+          </w:p>
+        </w:tc>
+        <w:tc>
+          <w:tcPr>
+            <w:tcW w:w="1232" w:type="dxa"/>
+          </w:tcPr>
+          <w:p>
+            <w:pPr>
+              <w:jc w:val="center"/>
+              <w:rPr>
+                <w:rFonts w:hint="eastAsia"/>
+                <w:sz w:val="24"/>
+              </w:rPr>
+            </w:pPr>
+            <w:r>
+              <w:rPr>
+                <w:rFonts w:hint="eastAsia"/>
+                <w:sz w:val="24"/>
+              </w:rPr>
+              <w:t>User</w:t>
+            </w:r>
+            <w:r>
+              <w:rPr>
+                <w:rFonts w:hint="eastAsia"/>
+                <w:sz w:val="24"/>
+              </w:rPr>
+              <w:t>对象</w:t>
+            </w:r>
+          </w:p>
+        </w:tc>
+      </w:tr>
     </w:tbl>
     <w:p>
       <w:pPr>
@@ -1296,20 +1462,7 @@
     <w:p>
       <w:pPr>
         <w:rPr>
-          <w:sz w:val="24"/>
-        </w:rPr>
-      </w:pPr>
-    </w:p>
-    <w:p>
-      <w:pPr>
-        <w:rPr>
-          <w:sz w:val="24"/>
-        </w:rPr>
-      </w:pPr>
-    </w:p>
-    <w:p>
-      <w:pPr>
-        <w:rPr>
+          <w:rFonts w:hint="eastAsia"/>
           <w:sz w:val="24"/>
         </w:rPr>
       </w:pPr>
@@ -1502,69 +1655,12 @@
                 <w:sz w:val="24"/>
               </w:rPr>
             </w:pPr>
-            <w:proofErr w:type="spellStart"/>
-            <w:r>
-              <w:rPr>
-                <w:rFonts w:hint="eastAsia"/>
-                <w:sz w:val="24"/>
-              </w:rPr>
-              <w:t>api</w:t>
-            </w:r>
-            <w:proofErr w:type="spellEnd"/>
-            <w:r>
-              <w:rPr>
-                <w:rFonts w:hint="eastAsia"/>
-                <w:sz w:val="24"/>
-              </w:rPr>
-              <w:t>-bicycle-</w:t>
-            </w:r>
-            <w:proofErr w:type="spellStart"/>
-            <w:r>
-              <w:rPr>
-                <w:rFonts w:hint="eastAsia"/>
-                <w:sz w:val="24"/>
-              </w:rPr>
-              <w:t>queryByLocation</w:t>
-            </w:r>
-            <w:proofErr w:type="spellEnd"/>
-            <w:r>
-              <w:rPr>
-                <w:rFonts w:hint="eastAsia"/>
-                <w:sz w:val="24"/>
-              </w:rPr>
-              <w:t>/{</w:t>
-            </w:r>
-            <w:proofErr w:type="spellStart"/>
-            <w:r>
-              <w:rPr>
-                <w:rFonts w:hint="eastAsia"/>
-                <w:sz w:val="24"/>
-              </w:rPr>
-              <w:t>bicycleCurrentX</w:t>
-            </w:r>
-            <w:proofErr w:type="spellEnd"/>
-            <w:r>
-              <w:rPr>
-                <w:rFonts w:hint="eastAsia"/>
-                <w:sz w:val="24"/>
-              </w:rPr>
-              <w:t>}/{</w:t>
-            </w:r>
-            <w:proofErr w:type="spellStart"/>
-            <w:r>
-              <w:rPr>
-                <w:rFonts w:hint="eastAsia"/>
-                <w:sz w:val="24"/>
-              </w:rPr>
-              <w:t>bicycleCurrentY</w:t>
-            </w:r>
-            <w:proofErr w:type="spellEnd"/>
-            <w:r>
-              <w:rPr>
-                <w:rFonts w:hint="eastAsia"/>
-                <w:sz w:val="24"/>
-              </w:rPr>
-              <w:t>}</w:t>
+            <w:r>
+              <w:rPr>
+                <w:rFonts w:hint="eastAsia"/>
+                <w:sz w:val="24"/>
+              </w:rPr>
+              <w:t>api-bicycle-queryByLocation/{bicycleCurrentX}/{bicycleCurrentY}</w:t>
             </w:r>
             <w:r>
               <w:rPr>
@@ -1573,8 +1669,6 @@
               </w:rPr>
               <w:t>/end</w:t>
             </w:r>
-            <w:bookmarkStart w:id="0" w:name="_GoBack"/>
-            <w:bookmarkEnd w:id="0"/>
           </w:p>
         </w:tc>
         <w:tc>
@@ -2191,8 +2285,8 @@
           </w:tcPr>
           <w:p>
             <w:pPr>
-              <w:jc w:val="center"/>
-              <w:rPr>
+              <w:rPr>
+                <w:rFonts w:hint="eastAsia"/>
                 <w:sz w:val="24"/>
               </w:rPr>
             </w:pPr>
@@ -2267,6 +2361,8 @@
           <w:sz w:val="24"/>
         </w:rPr>
       </w:pPr>
+      <w:bookmarkStart w:id="0" w:name="_GoBack"/>
+      <w:bookmarkEnd w:id="0"/>
     </w:p>
     <w:p>
       <w:pPr>

</xml_diff>

<commit_message>
some improvement about uncompleted process
</commit_message>
<xml_diff>
--- a/后台api文档.docx
+++ b/后台api文档.docx
@@ -1702,7 +1702,6 @@
             <w:pPr>
               <w:jc w:val="center"/>
               <w:rPr>
-                <w:rFonts w:hint="eastAsia"/>
                 <w:sz w:val="24"/>
               </w:rPr>
             </w:pPr>
@@ -1773,7 +1772,6 @@
             <w:pPr>
               <w:jc w:val="center"/>
               <w:rPr>
-                <w:rFonts w:hint="eastAsia"/>
                 <w:sz w:val="24"/>
               </w:rPr>
             </w:pPr>
@@ -1818,8 +1816,6 @@
               </w:rPr>
               <w:t>反馈对象创建失败</w:t>
             </w:r>
-            <w:bookmarkStart w:id="0" w:name="_GoBack"/>
-            <w:bookmarkEnd w:id="0"/>
             <w:r>
               <w:rPr>
                 <w:rFonts w:hint="eastAsia"/>
@@ -2405,55 +2401,7 @@
     <w:p>
       <w:pPr>
         <w:rPr>
-          <w:sz w:val="24"/>
-        </w:rPr>
-      </w:pPr>
-    </w:p>
-    <w:p>
-      <w:pPr>
-        <w:rPr>
-          <w:sz w:val="24"/>
-        </w:rPr>
-      </w:pPr>
-    </w:p>
-    <w:p>
-      <w:pPr>
-        <w:rPr>
-          <w:sz w:val="24"/>
-        </w:rPr>
-      </w:pPr>
-    </w:p>
-    <w:p>
-      <w:pPr>
-        <w:rPr>
-          <w:sz w:val="24"/>
-        </w:rPr>
-      </w:pPr>
-    </w:p>
-    <w:p>
-      <w:pPr>
-        <w:rPr>
-          <w:sz w:val="24"/>
-        </w:rPr>
-      </w:pPr>
-    </w:p>
-    <w:p>
-      <w:pPr>
-        <w:rPr>
-          <w:sz w:val="24"/>
-        </w:rPr>
-      </w:pPr>
-    </w:p>
-    <w:p>
-      <w:pPr>
-        <w:rPr>
-          <w:sz w:val="24"/>
-        </w:rPr>
-      </w:pPr>
-    </w:p>
-    <w:p>
-      <w:pPr>
-        <w:rPr>
+          <w:rFonts w:hint="eastAsia"/>
           <w:sz w:val="24"/>
         </w:rPr>
       </w:pPr>
@@ -4260,9 +4208,16 @@
             <w:proofErr w:type="spellStart"/>
             <w:r>
               <w:rPr>
-                <w:sz w:val="24"/>
-              </w:rPr>
-              <w:t>queryBorrow</w:t>
+                <w:rFonts w:hint="eastAsia"/>
+                <w:sz w:val="24"/>
+              </w:rPr>
+              <w:t>current</w:t>
+            </w:r>
+            <w:r>
+              <w:rPr>
+                <w:sz w:val="24"/>
+              </w:rPr>
+              <w:t>Borrow</w:t>
             </w:r>
             <w:proofErr w:type="spellEnd"/>
             <w:r>
@@ -4303,7 +4258,67 @@
                 <w:rFonts w:hint="eastAsia"/>
                 <w:sz w:val="24"/>
               </w:rPr>
-              <w:t>查询借车记录</w:t>
+              <w:t>查询</w:t>
+            </w:r>
+            <w:r>
+              <w:rPr>
+                <w:rFonts w:hint="eastAsia"/>
+                <w:sz w:val="24"/>
+              </w:rPr>
+              <w:t>当前</w:t>
+            </w:r>
+            <w:r>
+              <w:rPr>
+                <w:rFonts w:hint="eastAsia"/>
+                <w:sz w:val="24"/>
+              </w:rPr>
+              <w:t>借车记录</w:t>
+            </w:r>
+          </w:p>
+          <w:p>
+            <w:pPr>
+              <w:jc w:val="center"/>
+              <w:rPr>
+                <w:rFonts w:hint="eastAsia"/>
+                <w:sz w:val="24"/>
+              </w:rPr>
+            </w:pPr>
+            <w:r>
+              <w:rPr>
+                <w:rFonts w:hint="eastAsia"/>
+                <w:sz w:val="24"/>
+              </w:rPr>
+              <w:t>(</w:t>
+            </w:r>
+            <w:proofErr w:type="gramStart"/>
+            <w:r>
+              <w:rPr>
+                <w:rFonts w:hint="eastAsia"/>
+                <w:sz w:val="24"/>
+              </w:rPr>
+              <w:t>安卓需求</w:t>
+            </w:r>
+            <w:proofErr w:type="gramEnd"/>
+            <w:r>
+              <w:rPr>
+                <w:rFonts w:hint="eastAsia"/>
+                <w:sz w:val="24"/>
+              </w:rPr>
+              <w:t>,</w:t>
+            </w:r>
+            <w:r>
+              <w:rPr>
+                <w:rFonts w:hint="eastAsia"/>
+                <w:sz w:val="24"/>
+              </w:rPr>
+              <w:t>满足程序关闭再打开能查看当前行程</w:t>
+            </w:r>
+            <w:r>
+              <w:rPr>
+                <w:rFonts w:hint="eastAsia"/>
+                <w:sz w:val="24"/>
+              </w:rPr>
+              <w:t>)</w:t>
             </w:r>
           </w:p>
         </w:tc>
@@ -4373,16 +4388,18 @@
             </w:r>
             <w:r>
               <w:rPr>
-                <w:sz w:val="24"/>
-              </w:rPr>
-              <w:t>s</w:t>
-            </w:r>
-            <w:r>
-              <w:rPr>
                 <w:rFonts w:hint="eastAsia"/>
                 <w:sz w:val="24"/>
               </w:rPr>
               <w:t>对象</w:t>
+            </w:r>
+            <w:bookmarkStart w:id="0" w:name="_GoBack"/>
+            <w:bookmarkEnd w:id="0"/>
+            <w:r>
+              <w:rPr>
+                <w:sz w:val="24"/>
+              </w:rPr>
+              <w:t xml:space="preserve"> </w:t>
             </w:r>
           </w:p>
         </w:tc>

</xml_diff>